<commit_message>
Added annotation to main screen figure
</commit_message>
<xml_diff>
--- a/Documentation/UserDocumentation/Auxiliary/annotations.docx
+++ b/Documentation/UserDocumentation/Auxiliary/annotations.docx
@@ -471,7 +471,126 @@
       </w:r>
     </w:p>
     <w:p/>
-    <w:p/>
+    <w:p>
+      <w:r>
+        <w:rPr>
+          <w:noProof/>
+          <w:lang w:eastAsia="cs-CZ"/>
+        </w:rPr>
+        <w:lastRenderedPageBreak/>
+        <w:pict>
+          <v:oval id="_x0000_s1038" style="position:absolute;margin-left:175.95pt;margin-top:1.85pt;width:30.5pt;height:29.55pt;z-index:251669504;v-text-anchor:middle" fillcolor="#e36c0a [2409]" stroked="f" strokecolor="#f2f2f2 [3041]" strokeweight="3pt">
+            <v:shadow on="t" type="perspective" color="#4e6128 [1606]" opacity=".5" offset="1pt" offset2="-1pt"/>
+            <v:textbox style="mso-next-textbox:#_x0000_s1038" inset="0,0,0,0">
+              <w:txbxContent>
+                <w:p>
+                  <w:pPr>
+                    <w:spacing w:after="0" w:line="240" w:lineRule="auto"/>
+                    <w:jc w:val="center"/>
+                    <w:rPr>
+                      <w:sz w:val="36"/>
+                      <w:szCs w:val="36"/>
+                    </w:rPr>
+                  </w:pPr>
+                  <w:r>
+                    <w:rPr>
+                      <w:sz w:val="36"/>
+                      <w:szCs w:val="36"/>
+                    </w:rPr>
+                    <w:t>1</w:t>
+                  </w:r>
+                </w:p>
+                <w:p/>
+              </w:txbxContent>
+            </v:textbox>
+          </v:oval>
+        </w:pict>
+      </w:r>
+      <w:r>
+        <w:rPr>
+          <w:noProof/>
+          <w:lang w:eastAsia="cs-CZ"/>
+        </w:rPr>
+        <w:pict>
+          <v:oval id="_x0000_s1039" style="position:absolute;margin-left:286.6pt;margin-top:31.4pt;width:30.5pt;height:29.55pt;z-index:251670528;v-text-anchor:middle" fillcolor="#e36c0a [2409]" stroked="f" strokecolor="#f2f2f2 [3041]" strokeweight="3pt">
+            <v:shadow on="t" type="perspective" color="#4e6128 [1606]" opacity=".5" offset="1pt" offset2="-1pt"/>
+            <v:textbox style="mso-next-textbox:#_x0000_s1039" inset="0,0,0,0">
+              <w:txbxContent>
+                <w:p>
+                  <w:pPr>
+                    <w:spacing w:after="0" w:line="240" w:lineRule="auto"/>
+                    <w:jc w:val="center"/>
+                    <w:rPr>
+                      <w:sz w:val="36"/>
+                      <w:szCs w:val="36"/>
+                    </w:rPr>
+                  </w:pPr>
+                  <w:r>
+                    <w:rPr>
+                      <w:sz w:val="36"/>
+                      <w:szCs w:val="36"/>
+                    </w:rPr>
+                    <w:t>2</w:t>
+                  </w:r>
+                </w:p>
+                <w:p/>
+              </w:txbxContent>
+            </v:textbox>
+          </v:oval>
+        </w:pict>
+      </w:r>
+      <w:r>
+        <w:rPr>
+          <w:noProof/>
+          <w:lang w:eastAsia="cs-CZ"/>
+        </w:rPr>
+        <w:drawing>
+          <wp:inline distT="0" distB="0" distL="0" distR="0">
+            <wp:extent cx="5751830" cy="3108960"/>
+            <wp:effectExtent l="19050" t="0" r="1270" b="0"/>
+            <wp:docPr id="2" name="obrázek 1" descr="C:\Users\System_Lords\Documents\NetBeansProjects\TextAn\Documentation\UserDocumentation\Auxiliary\main_orig.png"/>
+            <wp:cNvGraphicFramePr>
+              <a:graphicFrameLocks xmlns:a="http://schemas.openxmlformats.org/drawingml/2006/main" noChangeAspect="1"/>
+            </wp:cNvGraphicFramePr>
+            <a:graphic xmlns:a="http://schemas.openxmlformats.org/drawingml/2006/main">
+              <a:graphicData uri="http://schemas.openxmlformats.org/drawingml/2006/picture">
+                <pic:pic xmlns:pic="http://schemas.openxmlformats.org/drawingml/2006/picture">
+                  <pic:nvPicPr>
+                    <pic:cNvPr id="0" name="Picture 1" descr="C:\Users\System_Lords\Documents\NetBeansProjects\TextAn\Documentation\UserDocumentation\Auxiliary\main_orig.png"/>
+                    <pic:cNvPicPr>
+                      <a:picLocks noChangeAspect="1" noChangeArrowheads="1"/>
+                    </pic:cNvPicPr>
+                  </pic:nvPicPr>
+                  <pic:blipFill>
+                    <a:blip r:embed="rId7" cstate="print"/>
+                    <a:srcRect/>
+                    <a:stretch>
+                      <a:fillRect/>
+                    </a:stretch>
+                  </pic:blipFill>
+                  <pic:spPr bwMode="auto">
+                    <a:xfrm>
+                      <a:off x="0" y="0"/>
+                      <a:ext cx="5751830" cy="3108960"/>
+                    </a:xfrm>
+                    <a:prstGeom prst="rect">
+                      <a:avLst/>
+                    </a:prstGeom>
+                    <a:noFill/>
+                    <a:ln w="9525">
+                      <a:noFill/>
+                      <a:miter lim="800000"/>
+                      <a:headEnd/>
+                      <a:tailEnd/>
+                    </a:ln>
+                  </pic:spPr>
+                </pic:pic>
+              </a:graphicData>
+            </a:graphic>
+          </wp:inline>
+        </w:drawing>
+      </w:r>
+    </w:p>
     <w:sectPr>
       <w:pgSz w:w="11906" w:h="16838"/>
       <w:pgMar w:top="1417" w:right="1417" w:bottom="1417" w:left="1417" w:header="708" w:footer="708" w:gutter="0"/>
@@ -992,7 +1111,7 @@
 </file>
 
 <file path=customXml/itemProps1.xml><?xml version="1.0" encoding="utf-8"?>
-<ds:datastoreItem xmlns:ds="http://schemas.openxmlformats.org/officeDocument/2006/customXml" ds:itemID="{AEF29448-CB5E-46CB-A44B-87EF1414C9C1}">
+<ds:datastoreItem xmlns:ds="http://schemas.openxmlformats.org/officeDocument/2006/customXml" ds:itemID="{A1859E9C-95C6-4876-B31C-659CB3DCDFFB}">
   <ds:schemaRefs>
     <ds:schemaRef ds:uri="http://schemas.openxmlformats.org/officeDocument/2006/bibliography"/>
   </ds:schemaRefs>

</xml_diff>

<commit_message>
Bigger main screen annotation
</commit_message>
<xml_diff>
--- a/Documentation/UserDocumentation/Auxiliary/annotations.docx
+++ b/Documentation/UserDocumentation/Auxiliary/annotations.docx
@@ -259,6 +259,7 @@
           <w:noProof/>
           <w:lang w:eastAsia="cs-CZ"/>
         </w:rPr>
+        <w:lastRenderedPageBreak/>
         <w:pict>
           <v:oval id="_x0000_s1036" style="position:absolute;margin-left:110.6pt;margin-top:228.65pt;width:30.5pt;height:29.55pt;z-index:251668480;v-text-anchor:middle" fillcolor="#e36c0a [2409]" stroked="f" strokecolor="#f2f2f2 [3041]" strokeweight="3pt">
             <v:shadow on="t" type="perspective" color="#4e6128 [1606]" opacity=".5" offset="1pt" offset2="-1pt"/>
@@ -471,6 +472,8 @@
       </w:r>
     </w:p>
     <w:p/>
+    <w:p/>
+    <w:p/>
     <w:p>
       <w:r>
         <w:rPr>
@@ -479,9 +482,42 @@
         </w:rPr>
         <w:lastRenderedPageBreak/>
         <w:pict>
-          <v:oval id="_x0000_s1038" style="position:absolute;margin-left:175.95pt;margin-top:1.85pt;width:30.5pt;height:29.55pt;z-index:251669504;v-text-anchor:middle" fillcolor="#e36c0a [2409]" stroked="f" strokecolor="#f2f2f2 [3041]" strokeweight="3pt">
-            <v:shadow on="t" type="perspective" color="#4e6128 [1606]" opacity=".5" offset="1pt" offset2="-1pt"/>
-            <v:textbox style="mso-next-textbox:#_x0000_s1038" inset="0,0,0,0">
+          <v:oval id="_x0000_s1041" style="position:absolute;margin-left:375.85pt;margin-top:40.05pt;width:30.5pt;height:29.55pt;z-index:251670528;v-text-anchor:middle" fillcolor="#e36c0a [2409]" stroked="f" strokecolor="#f2f2f2 [3041]" strokeweight="3pt">
+            <v:shadow on="t" type="perspective" color="#4e6128 [1606]" opacity=".5" offset="1pt" offset2="-1pt"/>
+            <v:textbox style="mso-next-textbox:#_x0000_s1041" inset="0,0,0,0">
+              <w:txbxContent>
+                <w:p>
+                  <w:pPr>
+                    <w:spacing w:after="0" w:line="240" w:lineRule="auto"/>
+                    <w:jc w:val="center"/>
+                    <w:rPr>
+                      <w:sz w:val="36"/>
+                      <w:szCs w:val="36"/>
+                    </w:rPr>
+                  </w:pPr>
+                  <w:r>
+                    <w:rPr>
+                      <w:sz w:val="36"/>
+                      <w:szCs w:val="36"/>
+                    </w:rPr>
+                    <w:t>2</w:t>
+                  </w:r>
+                </w:p>
+                <w:p/>
+              </w:txbxContent>
+            </v:textbox>
+          </v:oval>
+        </w:pict>
+      </w:r>
+      <w:r>
+        <w:rPr>
+          <w:noProof/>
+          <w:lang w:eastAsia="cs-CZ"/>
+        </w:rPr>
+        <w:pict>
+          <v:oval id="_x0000_s1040" style="position:absolute;margin-left:231.85pt;margin-top:1.65pt;width:30.5pt;height:29.55pt;z-index:251669504;v-text-anchor:middle" fillcolor="#e36c0a [2409]" stroked="f" strokecolor="#f2f2f2 [3041]" strokeweight="3pt">
+            <v:shadow on="t" type="perspective" color="#4e6128 [1606]" opacity=".5" offset="1pt" offset2="-1pt"/>
+            <v:textbox style="mso-next-textbox:#_x0000_s1040" inset="0,0,0,0">
               <w:txbxContent>
                 <w:p>
                   <w:pPr>
@@ -498,39 +534,6 @@
                       <w:szCs w:val="36"/>
                     </w:rPr>
                     <w:t>1</w:t>
-                  </w:r>
-                </w:p>
-                <w:p/>
-              </w:txbxContent>
-            </v:textbox>
-          </v:oval>
-        </w:pict>
-      </w:r>
-      <w:r>
-        <w:rPr>
-          <w:noProof/>
-          <w:lang w:eastAsia="cs-CZ"/>
-        </w:rPr>
-        <w:pict>
-          <v:oval id="_x0000_s1039" style="position:absolute;margin-left:286.6pt;margin-top:31.4pt;width:30.5pt;height:29.55pt;z-index:251670528;v-text-anchor:middle" fillcolor="#e36c0a [2409]" stroked="f" strokecolor="#f2f2f2 [3041]" strokeweight="3pt">
-            <v:shadow on="t" type="perspective" color="#4e6128 [1606]" opacity=".5" offset="1pt" offset2="-1pt"/>
-            <v:textbox style="mso-next-textbox:#_x0000_s1039" inset="0,0,0,0">
-              <w:txbxContent>
-                <w:p>
-                  <w:pPr>
-                    <w:spacing w:after="0" w:line="240" w:lineRule="auto"/>
-                    <w:jc w:val="center"/>
-                    <w:rPr>
-                      <w:sz w:val="36"/>
-                      <w:szCs w:val="36"/>
-                    </w:rPr>
-                  </w:pPr>
-                  <w:r>
-                    <w:rPr>
-                      <w:sz w:val="36"/>
-                      <w:szCs w:val="36"/>
-                    </w:rPr>
-                    <w:t>2</w:t>
                   </w:r>
                 </w:p>
                 <w:p/>
@@ -546,9 +549,9 @@
         </w:rPr>
         <w:drawing>
           <wp:inline distT="0" distB="0" distL="0" distR="0">
-            <wp:extent cx="5751830" cy="3108960"/>
-            <wp:effectExtent l="19050" t="0" r="1270" b="0"/>
-            <wp:docPr id="2" name="obrázek 1" descr="C:\Users\System_Lords\Documents\NetBeansProjects\TextAn\Documentation\UserDocumentation\Auxiliary\main_orig.png"/>
+            <wp:extent cx="7623081" cy="4116464"/>
+            <wp:effectExtent l="19050" t="0" r="0" b="0"/>
+            <wp:docPr id="3" name="obrázek 2" descr="C:\Users\System_Lords\Documents\NetBeansProjects\TextAn\Documentation\UserDocumentation\Auxiliary\main_orig.png"/>
             <wp:cNvGraphicFramePr>
               <a:graphicFrameLocks xmlns:a="http://schemas.openxmlformats.org/drawingml/2006/main" noChangeAspect="1"/>
             </wp:cNvGraphicFramePr>
@@ -556,14 +559,13 @@
               <a:graphicData uri="http://schemas.openxmlformats.org/drawingml/2006/picture">
                 <pic:pic xmlns:pic="http://schemas.openxmlformats.org/drawingml/2006/picture">
                   <pic:nvPicPr>
-                    <pic:cNvPr id="0" name="Picture 1" descr="C:\Users\System_Lords\Documents\NetBeansProjects\TextAn\Documentation\UserDocumentation\Auxiliary\main_orig.png"/>
+                    <pic:cNvPr id="0" name="Picture 2" descr="C:\Users\System_Lords\Documents\NetBeansProjects\TextAn\Documentation\UserDocumentation\Auxiliary\main_orig.png"/>
                     <pic:cNvPicPr>
                       <a:picLocks noChangeAspect="1" noChangeArrowheads="1"/>
                     </pic:cNvPicPr>
                   </pic:nvPicPr>
                   <pic:blipFill>
                     <a:blip r:embed="rId7" cstate="print"/>
-                    <a:srcRect/>
                     <a:stretch>
                       <a:fillRect/>
                     </a:stretch>
@@ -571,7 +573,7 @@
                   <pic:spPr bwMode="auto">
                     <a:xfrm>
                       <a:off x="0" y="0"/>
-                      <a:ext cx="5751830" cy="3108960"/>
+                      <a:ext cx="7623081" cy="4116464"/>
                     </a:xfrm>
                     <a:prstGeom prst="rect">
                       <a:avLst/>
@@ -591,8 +593,10 @@
         </w:drawing>
       </w:r>
     </w:p>
+    <w:p/>
+    <w:p/>
     <w:sectPr>
-      <w:pgSz w:w="11906" w:h="16838"/>
+      <w:pgSz w:w="16838" w:h="11906" w:orient="landscape"/>
       <w:pgMar w:top="1417" w:right="1417" w:bottom="1417" w:left="1417" w:header="708" w:footer="708" w:gutter="0"/>
       <w:cols w:space="708"/>
       <w:docGrid w:linePitch="360"/>
@@ -1111,7 +1115,7 @@
 </file>
 
 <file path=customXml/itemProps1.xml><?xml version="1.0" encoding="utf-8"?>
-<ds:datastoreItem xmlns:ds="http://schemas.openxmlformats.org/officeDocument/2006/customXml" ds:itemID="{A1859E9C-95C6-4876-B31C-659CB3DCDFFB}">
+<ds:datastoreItem xmlns:ds="http://schemas.openxmlformats.org/officeDocument/2006/customXml" ds:itemID="{F3C80402-2800-4689-9F8E-56AC543A407A}">
   <ds:schemaRefs>
     <ds:schemaRef ds:uri="http://schemas.openxmlformats.org/officeDocument/2006/bibliography"/>
   </ds:schemaRefs>

</xml_diff>